<commit_message>
Perbaikan file sesuai bimbingan I, dan form bimbingan.
</commit_message>
<xml_diff>
--- a/TAHAP 2 - OTW/v1/BAB 1.docx
+++ b/TAHAP 2 - OTW/v1/BAB 1.docx
@@ -583,7 +583,13 @@
         <w:rPr>
           <w:b/>
         </w:rPr>
-        <w:t xml:space="preserve">Klasifikasi </w:t>
+        <w:t>Prediksi</w:t>
+      </w:r>
+      <w:r>
+        <w:rPr>
+          <w:b/>
+        </w:rPr>
+        <w:t xml:space="preserve"> </w:t>
       </w:r>
       <w:r>
         <w:rPr>
@@ -635,10 +641,17 @@
         <w:jc w:val="both"/>
       </w:pPr>
       <w:r>
-        <w:t>Penurunan kualitas air di Danau Toba selama ini hanya dilakukan melalui pemeriksaan sampel air</w:t>
-      </w:r>
-      <w:bookmarkStart w:id="0" w:name="_GoBack"/>
-      <w:bookmarkEnd w:id="0"/>
+        <w:t xml:space="preserve">Pemeriksaan mengenai </w:t>
+      </w:r>
+      <w:r>
+        <w:t>kualitas air di Danau Toba selama ini hanya dilakukan melalui pemeriksaan sampel air</w:t>
+      </w:r>
+      <w:r>
+        <w:t xml:space="preserve"> </w:t>
+      </w:r>
+      <w:r>
+        <w:t>pada laboratorium, sehingga dibutuhkan waktu yang relatif lebih lama untuk mengetahui kualitas air</w:t>
+      </w:r>
       <w:r>
         <w:t>.  Untuk mengantisipasi hal tersebut, diperlukan sebuah metode untuk melakukan klasifikasi kualitas air di perairan Danau Toba, agar dapat dimanfaatkan oleh pihak-pihak yang terkait untuk mengetahui tingkat pencemaran air di perairan Danau Toba.</w:t>
       </w:r>
@@ -846,10 +859,10 @@
         <w:t xml:space="preserve">Penelitian ini bertujuan untuk </w:t>
       </w:r>
       <w:r>
-        <w:t>klasifikasi</w:t>
-      </w:r>
-      <w:r>
-        <w:t xml:space="preserve"> tingkat pencemaran yang terjadi di perairan Danau Toba melalui hasil pengukuran kadar kualitas air</w:t>
+        <w:t xml:space="preserve">memperkirakan </w:t>
+      </w:r>
+      <w:r>
+        <w:t>tingkat pencemaran yang terjadi di perairan Danau Toba melalui hasil pengukuran kadar kualitas air</w:t>
       </w:r>
       <w:r>
         <w:t xml:space="preserve"> yang dilakukan oleh Rahmat </w:t>
@@ -865,7 +878,16 @@
         <w:t xml:space="preserve"> (2016)</w:t>
       </w:r>
       <w:r>
-        <w:t>, sehingga dapat digunakan sebagai alat peringatan dini kualitas air di perairan Danau Toba.</w:t>
+        <w:t xml:space="preserve">, sehingga dapat digunakan sebagai </w:t>
+      </w:r>
+      <w:r>
+        <w:t>alat bantu bagi instansi-instansi yang terlibat dalam pengelolaan Danau Toba untuk pengambilan kebijakan</w:t>
+      </w:r>
+      <w:r>
+        <w:t>-kebijakan yang terkait dengan kualitas lingkungan Danau Toba</w:t>
+      </w:r>
+      <w:r>
+        <w:t>.</w:t>
       </w:r>
     </w:p>
     <w:p>
@@ -889,7 +911,6 @@
           <w:b/>
           <w:bCs/>
         </w:rPr>
-        <w:lastRenderedPageBreak/>
         <w:t>Manfaat Penelitian</w:t>
       </w:r>
     </w:p>
@@ -915,7 +936,7 @@
         <w:t xml:space="preserve">Melakukan </w:t>
       </w:r>
       <w:r>
-        <w:t xml:space="preserve">klasifikasi </w:t>
+        <w:t xml:space="preserve">proses perkiraan </w:t>
       </w:r>
       <w:r>
         <w:t xml:space="preserve">terhadap kualitas air di Danau Toba, dengan menggunakan </w:t>
@@ -959,7 +980,12 @@
         <w:t xml:space="preserve"> dan memaparkan ha</w:t>
       </w:r>
       <w:r>
-        <w:t>silnya sesuai waktu pengukuran;</w:t>
+        <w:t>silnya</w:t>
+      </w:r>
+      <w:bookmarkStart w:id="0" w:name="_GoBack"/>
+      <w:bookmarkEnd w:id="0"/>
+      <w:r>
+        <w:t>;</w:t>
       </w:r>
     </w:p>
     <w:p>
@@ -1189,7 +1215,6 @@
         <w:jc w:val="both"/>
       </w:pPr>
       <w:r>
-        <w:lastRenderedPageBreak/>
         <w:t>Analisis Permasalahan</w:t>
       </w:r>
     </w:p>
@@ -4025,7 +4050,7 @@
 </file>
 
 <file path=customXml/itemProps1.xml><?xml version="1.0" encoding="utf-8"?>
-<ds:datastoreItem xmlns:ds="http://schemas.openxmlformats.org/officeDocument/2006/customXml" ds:itemID="{64B0FD3A-33D6-42E1-B089-6157ED7E77D0}">
+<ds:datastoreItem xmlns:ds="http://schemas.openxmlformats.org/officeDocument/2006/customXml" ds:itemID="{A16FC0C5-67B8-4AFE-A76D-EA7CBD73998D}">
   <ds:schemaRefs>
     <ds:schemaRef ds:uri="http://schemas.openxmlformats.org/officeDocument/2006/bibliography"/>
   </ds:schemaRefs>

</xml_diff>

<commit_message>
Satu bagian tertinggal, sesuaikan heading biar gampang buat daftar isi dkk.
</commit_message>
<xml_diff>
--- a/TAHAP 2 - OTW/v1/BAB 1.docx
+++ b/TAHAP 2 - OTW/v1/BAB 1.docx
@@ -4,65 +4,39 @@
   <w:body>
     <w:p>
       <w:pPr>
+        <w:pStyle w:val="Title"/>
+      </w:pPr>
+      <w:r>
+        <w:t>BAB 1</w:t>
+      </w:r>
+      <w:r>
+        <w:br/>
+        <w:t>PENDAHULUAN</w:t>
+      </w:r>
+    </w:p>
+    <w:p>
+      <w:pPr>
         <w:spacing w:after="240"/>
         <w:rPr>
           <w:b/>
           <w:bCs/>
         </w:rPr>
       </w:pPr>
-      <w:r>
+    </w:p>
+    <w:p>
+      <w:pPr>
+        <w:spacing w:after="240"/>
         <w:rPr>
           <w:b/>
           <w:bCs/>
         </w:rPr>
-        <w:t>BAB 1</w:t>
-      </w:r>
-      <w:r>
-        <w:rPr>
-          <w:b/>
-          <w:bCs/>
-        </w:rPr>
-        <w:br/>
-        <w:t>PENDAHULUAN</w:t>
-      </w:r>
-    </w:p>
-    <w:p>
-      <w:pPr>
-        <w:spacing w:after="240"/>
-        <w:rPr>
-          <w:b/>
-          <w:bCs/>
-        </w:rPr>
-      </w:pPr>
-    </w:p>
-    <w:p>
-      <w:pPr>
-        <w:spacing w:after="240"/>
-        <w:rPr>
-          <w:b/>
-          <w:bCs/>
-        </w:rPr>
-      </w:pPr>
-    </w:p>
-    <w:p>
-      <w:pPr>
-        <w:pStyle w:val="ListParagraph"/>
-        <w:numPr>
-          <w:ilvl w:val="1"/>
-          <w:numId w:val="1"/>
-        </w:numPr>
-        <w:spacing w:after="240"/>
-        <w:jc w:val="both"/>
-        <w:rPr>
-          <w:b/>
-          <w:bCs/>
-        </w:rPr>
-      </w:pPr>
-      <w:r>
-        <w:rPr>
-          <w:b/>
-          <w:bCs/>
-        </w:rPr>
+      </w:pPr>
+    </w:p>
+    <w:p>
+      <w:pPr>
+        <w:pStyle w:val="Heading1"/>
+      </w:pPr>
+      <w:r>
         <w:t>Latar Belakang</w:t>
       </w:r>
     </w:p>
@@ -620,18 +594,9 @@
     </w:p>
     <w:p>
       <w:pPr>
-        <w:pStyle w:val="ListParagraph"/>
-        <w:numPr>
-          <w:ilvl w:val="1"/>
-          <w:numId w:val="1"/>
-        </w:numPr>
-        <w:jc w:val="both"/>
-      </w:pPr>
-      <w:r>
-        <w:rPr>
-          <w:b/>
-          <w:bCs/>
-        </w:rPr>
+        <w:pStyle w:val="Heading1"/>
+      </w:pPr>
+      <w:r>
         <w:t>Rumusan Masalah</w:t>
       </w:r>
     </w:p>
@@ -658,25 +623,12 @@
     </w:p>
     <w:p>
       <w:pPr>
-        <w:pStyle w:val="ListParagraph"/>
-        <w:numPr>
-          <w:ilvl w:val="1"/>
-          <w:numId w:val="1"/>
-        </w:numPr>
-        <w:jc w:val="both"/>
-      </w:pPr>
-      <w:r>
-        <w:rPr>
-          <w:b/>
-          <w:bCs/>
-        </w:rPr>
+        <w:pStyle w:val="Heading1"/>
+      </w:pPr>
+      <w:r>
         <w:t xml:space="preserve">Batasan </w:t>
       </w:r>
       <w:r>
-        <w:rPr>
-          <w:b/>
-          <w:bCs/>
-        </w:rPr>
         <w:t>Masalah</w:t>
       </w:r>
     </w:p>
@@ -830,24 +782,50 @@
     </w:p>
     <w:p>
       <w:pPr>
-        <w:pStyle w:val="ListParagraph"/>
-        <w:numPr>
-          <w:ilvl w:val="1"/>
-          <w:numId w:val="1"/>
-        </w:numPr>
+        <w:pStyle w:val="Heading1"/>
+      </w:pPr>
+      <w:r>
+        <w:t>Tujuan Penelitian</w:t>
+      </w:r>
+    </w:p>
+    <w:p>
+      <w:pPr>
         <w:spacing w:after="240"/>
         <w:jc w:val="both"/>
-        <w:rPr>
-          <w:b/>
-          <w:bCs/>
-        </w:rPr>
-      </w:pPr>
-      <w:r>
-        <w:rPr>
-          <w:b/>
-          <w:bCs/>
-        </w:rPr>
-        <w:t>Tujuan Penelitian</w:t>
+      </w:pPr>
+      <w:r>
+        <w:t xml:space="preserve">Penelitian ini bertujuan untuk </w:t>
+      </w:r>
+      <w:r>
+        <w:t xml:space="preserve">memperkirakan </w:t>
+      </w:r>
+      <w:r>
+        <w:t>tingkat pencemaran yang terjadi di perairan Danau Toba melalui hasil pengukuran kadar kualitas air</w:t>
+      </w:r>
+      <w:r>
+        <w:t xml:space="preserve"> yang dilakukan oleh Rahmat </w:t>
+      </w:r>
+      <w:r>
+        <w:rPr>
+          <w:i/>
+          <w:iCs/>
+        </w:rPr>
+        <w:t>et al.</w:t>
+      </w:r>
+      <w:r>
+        <w:t xml:space="preserve"> (2016)</w:t>
+      </w:r>
+      <w:r>
+        <w:t xml:space="preserve">, sehingga dapat digunakan sebagai </w:t>
+      </w:r>
+      <w:r>
+        <w:t>alat bantu bagi instansi-instansi yang terlibat dalam pengelolaan Danau Toba untuk pengambilan kebijakan</w:t>
+      </w:r>
+      <w:r>
+        <w:t>-kebijakan yang terkait dengan kualitas lingkungan Danau Toba</w:t>
+      </w:r>
+      <w:r>
+        <w:t>.</w:t>
       </w:r>
     </w:p>
     <w:p>
@@ -855,62 +833,12 @@
         <w:spacing w:after="240"/>
         <w:jc w:val="both"/>
       </w:pPr>
-      <w:r>
-        <w:t xml:space="preserve">Penelitian ini bertujuan untuk </w:t>
-      </w:r>
-      <w:r>
-        <w:t xml:space="preserve">memperkirakan </w:t>
-      </w:r>
-      <w:r>
-        <w:t>tingkat pencemaran yang terjadi di perairan Danau Toba melalui hasil pengukuran kadar kualitas air</w:t>
-      </w:r>
-      <w:r>
-        <w:t xml:space="preserve"> yang dilakukan oleh Rahmat </w:t>
-      </w:r>
-      <w:r>
-        <w:rPr>
-          <w:i/>
-          <w:iCs/>
-        </w:rPr>
-        <w:t>et al.</w:t>
-      </w:r>
-      <w:r>
-        <w:t xml:space="preserve"> (2016)</w:t>
-      </w:r>
-      <w:r>
-        <w:t xml:space="preserve">, sehingga dapat digunakan sebagai </w:t>
-      </w:r>
-      <w:r>
-        <w:t>alat bantu bagi instansi-instansi yang terlibat dalam pengelolaan Danau Toba untuk pengambilan kebijakan</w:t>
-      </w:r>
-      <w:r>
-        <w:t>-kebijakan yang terkait dengan kualitas lingkungan Danau Toba</w:t>
-      </w:r>
-      <w:r>
-        <w:t>.</w:t>
-      </w:r>
-    </w:p>
-    <w:p>
-      <w:pPr>
-        <w:spacing w:after="240"/>
-        <w:jc w:val="both"/>
-      </w:pPr>
-    </w:p>
-    <w:p>
-      <w:pPr>
-        <w:pStyle w:val="ListParagraph"/>
-        <w:numPr>
-          <w:ilvl w:val="1"/>
-          <w:numId w:val="1"/>
-        </w:numPr>
-        <w:spacing w:after="240"/>
-        <w:jc w:val="both"/>
-      </w:pPr>
-      <w:r>
-        <w:rPr>
-          <w:b/>
-          <w:bCs/>
-        </w:rPr>
+    </w:p>
+    <w:p>
+      <w:pPr>
+        <w:pStyle w:val="Heading1"/>
+      </w:pPr>
+      <w:r>
         <w:t>Manfaat Penelitian</w:t>
       </w:r>
     </w:p>
@@ -980,12 +908,7 @@
         <w:t xml:space="preserve"> dan memaparkan ha</w:t>
       </w:r>
       <w:r>
-        <w:t>silnya</w:t>
-      </w:r>
-      <w:bookmarkStart w:id="0" w:name="_GoBack"/>
-      <w:bookmarkEnd w:id="0"/>
-      <w:r>
-        <w:t>;</w:t>
+        <w:t>silnya;</w:t>
       </w:r>
     </w:p>
     <w:p>
@@ -1070,19 +993,9 @@
     </w:p>
     <w:p>
       <w:pPr>
-        <w:pStyle w:val="ListParagraph"/>
-        <w:numPr>
-          <w:ilvl w:val="1"/>
-          <w:numId w:val="1"/>
-        </w:numPr>
-        <w:spacing w:after="240"/>
-        <w:jc w:val="both"/>
-      </w:pPr>
-      <w:r>
-        <w:rPr>
-          <w:b/>
-          <w:bCs/>
-        </w:rPr>
+        <w:pStyle w:val="Heading1"/>
+      </w:pPr>
+      <w:r>
         <w:t>Metodologi Penelitian</w:t>
       </w:r>
     </w:p>
@@ -1356,26 +1269,14 @@
     </w:p>
     <w:p>
       <w:pPr>
-        <w:pStyle w:val="ListParagraph"/>
-        <w:numPr>
-          <w:ilvl w:val="1"/>
-          <w:numId w:val="1"/>
-        </w:numPr>
-        <w:spacing w:after="240"/>
-        <w:jc w:val="both"/>
-        <w:rPr>
-          <w:b/>
-          <w:bCs/>
-        </w:rPr>
-      </w:pPr>
-      <w:r>
-        <w:rPr>
-          <w:b/>
-          <w:bCs/>
-        </w:rPr>
+        <w:pStyle w:val="Heading1"/>
+      </w:pPr>
+      <w:bookmarkStart w:id="0" w:name="_GoBack"/>
+      <w:r>
         <w:t>Sistematika Penulisan</w:t>
       </w:r>
     </w:p>
+    <w:bookmarkEnd w:id="0"/>
     <w:p>
       <w:pPr>
         <w:spacing w:after="240"/>
@@ -2694,7 +2595,7 @@
   <w:abstractNum w:abstractNumId="10" w15:restartNumberingAfterBreak="0">
     <w:nsid w:val="568B562A"/>
     <w:multiLevelType w:val="multilevel"/>
-    <w:tmpl w:val="0A6064B6"/>
+    <w:tmpl w:val="F1E2288E"/>
     <w:lvl w:ilvl="0">
       <w:start w:val="1"/>
       <w:numFmt w:val="decimal"/>
@@ -2711,6 +2612,7 @@
     <w:lvl w:ilvl="1">
       <w:start w:val="1"/>
       <w:numFmt w:val="decimal"/>
+      <w:pStyle w:val="Heading1"/>
       <w:lvlText w:val="%1.%2."/>
       <w:lvlJc w:val="left"/>
       <w:pPr>
@@ -3502,6 +3404,28 @@
       <w:szCs w:val="28"/>
     </w:rPr>
   </w:style>
+  <w:style w:type="paragraph" w:styleId="Heading1">
+    <w:name w:val="heading 1"/>
+    <w:basedOn w:val="ListParagraph"/>
+    <w:next w:val="Normal"/>
+    <w:link w:val="Heading1Char"/>
+    <w:uiPriority w:val="9"/>
+    <w:qFormat/>
+    <w:rsid w:val="00D17558"/>
+    <w:pPr>
+      <w:numPr>
+        <w:ilvl w:val="1"/>
+        <w:numId w:val="1"/>
+      </w:numPr>
+      <w:spacing w:after="240"/>
+      <w:jc w:val="both"/>
+      <w:outlineLvl w:val="0"/>
+    </w:pPr>
+    <w:rPr>
+      <w:b/>
+      <w:bCs/>
+    </w:rPr>
+  </w:style>
   <w:style w:type="character" w:default="1" w:styleId="DefaultParagraphFont">
     <w:name w:val="Default Paragraph Font"/>
     <w:uiPriority w:val="1"/>
@@ -3781,6 +3705,48 @@
       <w:szCs w:val="28"/>
     </w:rPr>
   </w:style>
+  <w:style w:type="paragraph" w:styleId="Title">
+    <w:name w:val="Title"/>
+    <w:basedOn w:val="Normal"/>
+    <w:next w:val="Normal"/>
+    <w:link w:val="TitleChar"/>
+    <w:uiPriority w:val="10"/>
+    <w:qFormat/>
+    <w:rsid w:val="00167AE1"/>
+    <w:pPr>
+      <w:spacing w:after="240"/>
+    </w:pPr>
+    <w:rPr>
+      <w:b/>
+      <w:bCs/>
+    </w:rPr>
+  </w:style>
+  <w:style w:type="character" w:customStyle="1" w:styleId="TitleChar">
+    <w:name w:val="Title Char"/>
+    <w:basedOn w:val="DefaultParagraphFont"/>
+    <w:link w:val="Title"/>
+    <w:uiPriority w:val="10"/>
+    <w:rsid w:val="00167AE1"/>
+    <w:rPr>
+      <w:rFonts w:eastAsia="新細明體" w:cs="Cordia New"/>
+      <w:b/>
+      <w:bCs/>
+      <w:szCs w:val="28"/>
+    </w:rPr>
+  </w:style>
+  <w:style w:type="character" w:customStyle="1" w:styleId="Heading1Char">
+    <w:name w:val="Heading 1 Char"/>
+    <w:basedOn w:val="DefaultParagraphFont"/>
+    <w:link w:val="Heading1"/>
+    <w:uiPriority w:val="9"/>
+    <w:rsid w:val="00D17558"/>
+    <w:rPr>
+      <w:rFonts w:eastAsia="新細明體" w:cs="Cordia New"/>
+      <w:b/>
+      <w:bCs/>
+      <w:szCs w:val="28"/>
+    </w:rPr>
+  </w:style>
 </w:styles>
 </file>
 
@@ -4050,7 +4016,7 @@
 </file>
 
 <file path=customXml/itemProps1.xml><?xml version="1.0" encoding="utf-8"?>
-<ds:datastoreItem xmlns:ds="http://schemas.openxmlformats.org/officeDocument/2006/customXml" ds:itemID="{A16FC0C5-67B8-4AFE-A76D-EA7CBD73998D}">
+<ds:datastoreItem xmlns:ds="http://schemas.openxmlformats.org/officeDocument/2006/customXml" ds:itemID="{03056E4C-91C1-4E94-8F70-019005506B60}">
   <ds:schemaRefs>
     <ds:schemaRef ds:uri="http://schemas.openxmlformats.org/officeDocument/2006/bibliography"/>
   </ds:schemaRefs>

</xml_diff>